<commit_message>
+ test plan in final project folder * change email function in spconfirmcontroller
</commit_message>
<xml_diff>
--- a/docs/2010-10-11_Final Project Folder/Sample Code.docx
+++ b/docs/2010-10-11_Final Project Folder/Sample Code.docx
@@ -151,7 +151,7 @@
           <w:pPr>
             <w:jc w:val="center"/>
             <w:rPr>
-              <w:rFonts w:ascii="Tahoma" w:hAnsi="Tahoma" w:cs="Tahoma" w:hint="eastAsia"/>
+              <w:rFonts w:ascii="Tahoma" w:hAnsi="Tahoma" w:cs="Tahoma"/>
               <w:b/>
               <w:sz w:val="36"/>
               <w:szCs w:val="36"/>
@@ -345,7 +345,6 @@
                 <w:pStyle w:val="TOCHeading"/>
                 <w:jc w:val="center"/>
                 <w:rPr>
-                  <w:rFonts w:hint="eastAsia"/>
                   <w:lang w:eastAsia="zh-TW"/>
                 </w:rPr>
               </w:pPr>
@@ -1470,7 +1469,6 @@
       <w:pPr>
         <w:pStyle w:val="Heading1"/>
         <w:rPr>
-          <w:rFonts w:hint="eastAsia"/>
           <w:lang w:eastAsia="zh-TW"/>
         </w:rPr>
       </w:pPr>
@@ -1489,7 +1487,6 @@
       <w:pPr>
         <w:jc w:val="both"/>
         <w:rPr>
-          <w:rFonts w:hint="eastAsia"/>
           <w:lang w:eastAsia="zh-TW"/>
         </w:rPr>
       </w:pPr>
@@ -4465,7 +4462,7 @@
             <w:pPr>
               <w:spacing w:line="200" w:lineRule="exact"/>
               <w:rPr>
-                <w:rFonts w:ascii="Courier New" w:hAnsi="Courier New" w:cs="Courier New" w:hint="eastAsia"/>
+                <w:rFonts w:ascii="Courier New" w:hAnsi="Courier New" w:cs="Courier New"/>
                 <w:sz w:val="16"/>
                 <w:szCs w:val="16"/>
                 <w:lang w:eastAsia="zh-TW"/>
@@ -4504,7 +4501,7 @@
             <w:pPr>
               <w:spacing w:line="200" w:lineRule="exact"/>
               <w:rPr>
-                <w:rFonts w:ascii="Courier New" w:hAnsi="Courier New" w:cs="Courier New" w:hint="eastAsia"/>
+                <w:rFonts w:ascii="Courier New" w:hAnsi="Courier New" w:cs="Courier New"/>
                 <w:sz w:val="16"/>
                 <w:szCs w:val="16"/>
                 <w:lang w:eastAsia="zh-TW"/>
@@ -4551,7 +4548,7 @@
             <w:pPr>
               <w:spacing w:line="200" w:lineRule="exact"/>
               <w:rPr>
-                <w:rFonts w:ascii="Courier New" w:hAnsi="Courier New" w:cs="Courier New" w:hint="eastAsia"/>
+                <w:rFonts w:ascii="Courier New" w:hAnsi="Courier New" w:cs="Courier New"/>
                 <w:sz w:val="16"/>
                 <w:szCs w:val="16"/>
                 <w:lang w:eastAsia="zh-TW"/>
@@ -4614,7 +4611,7 @@
             <w:pPr>
               <w:spacing w:line="200" w:lineRule="exact"/>
               <w:rPr>
-                <w:rFonts w:ascii="Courier New" w:hAnsi="Courier New" w:cs="Courier New" w:hint="eastAsia"/>
+                <w:rFonts w:ascii="Courier New" w:hAnsi="Courier New" w:cs="Courier New"/>
                 <w:sz w:val="16"/>
                 <w:szCs w:val="16"/>
                 <w:lang w:eastAsia="zh-TW"/>
@@ -4677,7 +4674,7 @@
             <w:pPr>
               <w:spacing w:line="200" w:lineRule="exact"/>
               <w:rPr>
-                <w:rFonts w:ascii="Courier New" w:hAnsi="Courier New" w:cs="Courier New" w:hint="eastAsia"/>
+                <w:rFonts w:ascii="Courier New" w:hAnsi="Courier New" w:cs="Courier New"/>
                 <w:sz w:val="16"/>
                 <w:szCs w:val="16"/>
                 <w:lang w:eastAsia="zh-TW"/>
@@ -4732,7 +4729,7 @@
             <w:pPr>
               <w:spacing w:line="200" w:lineRule="exact"/>
               <w:rPr>
-                <w:rFonts w:ascii="Courier New" w:hAnsi="Courier New" w:cs="Courier New" w:hint="eastAsia"/>
+                <w:rFonts w:ascii="Courier New" w:hAnsi="Courier New" w:cs="Courier New"/>
                 <w:sz w:val="16"/>
                 <w:szCs w:val="16"/>
                 <w:lang w:eastAsia="zh-TW"/>
@@ -4967,7 +4964,7 @@
             <w:pPr>
               <w:spacing w:line="200" w:lineRule="exact"/>
               <w:rPr>
-                <w:rFonts w:ascii="Courier New" w:hAnsi="Courier New" w:cs="Courier New" w:hint="eastAsia"/>
+                <w:rFonts w:ascii="Courier New" w:hAnsi="Courier New" w:cs="Courier New"/>
                 <w:sz w:val="16"/>
                 <w:szCs w:val="16"/>
                 <w:lang w:eastAsia="zh-TW"/>
@@ -5414,7 +5411,6 @@
     <w:p>
       <w:pPr>
         <w:rPr>
-          <w:rFonts w:hint="eastAsia"/>
           <w:lang w:eastAsia="zh-TW"/>
         </w:rPr>
       </w:pPr>
@@ -5422,7 +5418,6 @@
     <w:p>
       <w:pPr>
         <w:rPr>
-          <w:rFonts w:hint="eastAsia"/>
           <w:lang w:eastAsia="zh-TW"/>
         </w:rPr>
       </w:pPr>
@@ -5430,7 +5425,6 @@
     <w:p>
       <w:pPr>
         <w:rPr>
-          <w:rFonts w:hint="eastAsia"/>
           <w:lang w:eastAsia="zh-TW"/>
         </w:rPr>
       </w:pPr>
@@ -5438,7 +5432,6 @@
     <w:p>
       <w:pPr>
         <w:rPr>
-          <w:rFonts w:hint="eastAsia"/>
           <w:lang w:eastAsia="zh-TW"/>
         </w:rPr>
       </w:pPr>
@@ -5446,7 +5439,6 @@
     <w:p>
       <w:pPr>
         <w:rPr>
-          <w:rFonts w:hint="eastAsia"/>
           <w:lang w:eastAsia="zh-TW"/>
         </w:rPr>
       </w:pPr>
@@ -5462,7 +5454,6 @@
       <w:pPr>
         <w:pStyle w:val="Heading1"/>
         <w:rPr>
-          <w:rFonts w:hint="eastAsia"/>
           <w:lang w:eastAsia="zh-TW"/>
         </w:rPr>
       </w:pPr>
@@ -5481,7 +5472,6 @@
       <w:pPr>
         <w:jc w:val="both"/>
         <w:rPr>
-          <w:rFonts w:hint="eastAsia"/>
           <w:lang w:eastAsia="zh-TW"/>
         </w:rPr>
       </w:pPr>
@@ -5544,7 +5534,6 @@
         <w:pStyle w:val="Heading2"/>
         <w:ind w:left="709" w:hanging="709"/>
         <w:rPr>
-          <w:rFonts w:hint="eastAsia"/>
           <w:lang w:eastAsia="zh-TW"/>
         </w:rPr>
       </w:pPr>
@@ -5925,7 +5914,6 @@
     <w:p>
       <w:pPr>
         <w:rPr>
-          <w:rFonts w:hint="eastAsia"/>
           <w:lang w:eastAsia="zh-TW"/>
         </w:rPr>
       </w:pPr>
@@ -7503,7 +7491,6 @@
     <w:p>
       <w:pPr>
         <w:rPr>
-          <w:rFonts w:hint="eastAsia"/>
           <w:lang w:eastAsia="zh-TW"/>
         </w:rPr>
       </w:pPr>
@@ -7511,7 +7498,6 @@
     <w:p>
       <w:pPr>
         <w:rPr>
-          <w:rFonts w:hint="eastAsia"/>
           <w:lang w:eastAsia="zh-TW"/>
         </w:rPr>
       </w:pPr>
@@ -7519,7 +7505,6 @@
     <w:p>
       <w:pPr>
         <w:rPr>
-          <w:rFonts w:hint="eastAsia"/>
           <w:lang w:eastAsia="zh-TW"/>
         </w:rPr>
       </w:pPr>
@@ -7527,7 +7512,6 @@
     <w:p>
       <w:pPr>
         <w:rPr>
-          <w:rFonts w:hint="eastAsia"/>
           <w:lang w:eastAsia="zh-TW"/>
         </w:rPr>
       </w:pPr>
@@ -7535,7 +7519,6 @@
     <w:p>
       <w:pPr>
         <w:rPr>
-          <w:rFonts w:hint="eastAsia"/>
           <w:lang w:eastAsia="zh-TW"/>
         </w:rPr>
       </w:pPr>
@@ -7543,7 +7526,6 @@
     <w:p>
       <w:pPr>
         <w:rPr>
-          <w:rFonts w:hint="eastAsia"/>
           <w:lang w:eastAsia="zh-TW"/>
         </w:rPr>
       </w:pPr>
@@ -7559,7 +7541,6 @@
       <w:pPr>
         <w:pStyle w:val="Heading1"/>
         <w:rPr>
-          <w:rFonts w:hint="eastAsia"/>
           <w:lang w:eastAsia="zh-TW"/>
         </w:rPr>
       </w:pPr>
@@ -7638,7 +7619,21 @@
           <w:rFonts w:hint="eastAsia"/>
           <w:lang w:eastAsia="zh-TW"/>
         </w:rPr>
-        <w:t>he manager also contains an interface and a implementation with the same reason as DAO.</w:t>
+        <w:t>he manager also contains an interface and a</w:t>
+      </w:r>
+      <w:r>
+        <w:rPr>
+          <w:rFonts w:hint="eastAsia"/>
+          <w:lang w:eastAsia="zh-TW"/>
+        </w:rPr>
+        <w:t>n</w:t>
+      </w:r>
+      <w:r>
+        <w:rPr>
+          <w:rFonts w:hint="eastAsia"/>
+          <w:lang w:eastAsia="zh-TW"/>
+        </w:rPr>
+        <w:t xml:space="preserve"> implementation with the same reason as DAO.</w:t>
       </w:r>
     </w:p>
     <w:p>
@@ -7646,7 +7641,6 @@
         <w:pStyle w:val="Heading2"/>
         <w:ind w:left="709" w:hanging="709"/>
         <w:rPr>
-          <w:rFonts w:hint="eastAsia"/>
           <w:lang w:eastAsia="zh-TW"/>
         </w:rPr>
       </w:pPr>
@@ -7835,7 +7829,7 @@
           <w:p>
             <w:pPr>
               <w:rPr>
-                <w:rFonts w:ascii="Courier New" w:hAnsi="Courier New" w:cs="Courier New" w:hint="eastAsia"/>
+                <w:rFonts w:ascii="Courier New" w:hAnsi="Courier New" w:cs="Courier New"/>
                 <w:sz w:val="16"/>
                 <w:szCs w:val="16"/>
                 <w:lang w:eastAsia="zh-TW"/>
@@ -7926,7 +7920,6 @@
         <w:pStyle w:val="Heading2"/>
         <w:ind w:left="709" w:hanging="709"/>
         <w:rPr>
-          <w:rFonts w:hint="eastAsia"/>
           <w:lang w:eastAsia="zh-TW"/>
         </w:rPr>
       </w:pPr>
@@ -8806,7 +8799,7 @@
             <w:pPr>
               <w:spacing w:line="200" w:lineRule="exact"/>
               <w:rPr>
-                <w:rFonts w:ascii="Courier New" w:hAnsi="Courier New" w:cs="Courier New" w:hint="eastAsia"/>
+                <w:rFonts w:ascii="Courier New" w:hAnsi="Courier New" w:cs="Courier New"/>
                 <w:sz w:val="16"/>
                 <w:szCs w:val="16"/>
                 <w:lang w:eastAsia="zh-TW"/>
@@ -8827,7 +8820,7 @@
             <w:pPr>
               <w:spacing w:line="200" w:lineRule="exact"/>
               <w:rPr>
-                <w:rFonts w:ascii="Courier New" w:hAnsi="Courier New" w:cs="Courier New" w:hint="eastAsia"/>
+                <w:rFonts w:ascii="Courier New" w:hAnsi="Courier New" w:cs="Courier New"/>
                 <w:sz w:val="16"/>
                 <w:szCs w:val="16"/>
                 <w:lang w:eastAsia="zh-TW"/>
@@ -8860,7 +8853,7 @@
             <w:pPr>
               <w:spacing w:line="200" w:lineRule="exact"/>
               <w:rPr>
-                <w:rFonts w:ascii="Courier New" w:hAnsi="Courier New" w:cs="Courier New" w:hint="eastAsia"/>
+                <w:rFonts w:ascii="Courier New" w:hAnsi="Courier New" w:cs="Courier New"/>
                 <w:sz w:val="16"/>
                 <w:szCs w:val="16"/>
                 <w:lang w:eastAsia="zh-TW"/>
@@ -9312,7 +9305,6 @@
       <w:pPr>
         <w:pStyle w:val="Heading1"/>
         <w:rPr>
-          <w:rFonts w:hint="eastAsia"/>
           <w:lang w:eastAsia="zh-TW"/>
         </w:rPr>
       </w:pPr>
@@ -9329,7 +9321,6 @@
     <w:p>
       <w:pPr>
         <w:rPr>
-          <w:rFonts w:hint="eastAsia"/>
           <w:lang w:eastAsia="zh-TW"/>
         </w:rPr>
       </w:pPr>
@@ -10672,7 +10663,6 @@
     <w:p>
       <w:pPr>
         <w:rPr>
-          <w:rFonts w:hint="eastAsia"/>
           <w:lang w:eastAsia="zh-TW"/>
         </w:rPr>
       </w:pPr>
@@ -10681,7 +10671,6 @@
       <w:pPr>
         <w:pStyle w:val="Heading1"/>
         <w:rPr>
-          <w:rFonts w:hint="eastAsia"/>
           <w:lang w:eastAsia="zh-TW"/>
         </w:rPr>
       </w:pPr>
@@ -10699,7 +10688,6 @@
       <w:pPr>
         <w:jc w:val="both"/>
         <w:rPr>
-          <w:rFonts w:hint="eastAsia"/>
           <w:lang w:eastAsia="zh-TW"/>
         </w:rPr>
       </w:pPr>
@@ -12095,7 +12083,7 @@
               <w:adjustRightInd w:val="0"/>
               <w:spacing w:line="200" w:lineRule="exact"/>
               <w:rPr>
-                <w:rFonts w:ascii="Courier New" w:hAnsi="Courier New" w:cs="Courier New" w:hint="eastAsia"/>
+                <w:rFonts w:ascii="Courier New" w:hAnsi="Courier New" w:cs="Courier New"/>
                 <w:sz w:val="16"/>
                 <w:szCs w:val="16"/>
                 <w:lang w:eastAsia="zh-TW"/>
@@ -17287,7 +17275,7 @@
               <w:adjustRightInd w:val="0"/>
               <w:spacing w:line="200" w:lineRule="exact"/>
               <w:rPr>
-                <w:rFonts w:ascii="Courier New" w:hAnsi="Courier New" w:cs="Courier New" w:hint="eastAsia"/>
+                <w:rFonts w:ascii="Courier New" w:hAnsi="Courier New" w:cs="Courier New"/>
                 <w:sz w:val="16"/>
                 <w:szCs w:val="16"/>
                 <w:lang w:eastAsia="zh-TW"/>
@@ -19011,7 +18999,7 @@
               <w:adjustRightInd w:val="0"/>
               <w:spacing w:line="200" w:lineRule="exact"/>
               <w:rPr>
-                <w:rFonts w:ascii="Courier New" w:hAnsi="Courier New" w:cs="Courier New" w:hint="eastAsia"/>
+                <w:rFonts w:ascii="Courier New" w:hAnsi="Courier New" w:cs="Courier New"/>
                 <w:sz w:val="16"/>
                 <w:szCs w:val="16"/>
                 <w:lang w:eastAsia="zh-TW"/>
@@ -19442,7 +19430,7 @@
               <w:adjustRightInd w:val="0"/>
               <w:spacing w:line="200" w:lineRule="exact"/>
               <w:rPr>
-                <w:rFonts w:ascii="Courier New" w:hAnsi="Courier New" w:cs="Courier New" w:hint="eastAsia"/>
+                <w:rFonts w:ascii="Courier New" w:hAnsi="Courier New" w:cs="Courier New"/>
                 <w:color w:val="2A00FF"/>
                 <w:sz w:val="16"/>
                 <w:szCs w:val="16"/>
@@ -19872,7 +19860,7 @@
               <w:adjustRightInd w:val="0"/>
               <w:spacing w:line="200" w:lineRule="exact"/>
               <w:rPr>
-                <w:rFonts w:ascii="Courier New" w:hAnsi="Courier New" w:cs="Courier New" w:hint="eastAsia"/>
+                <w:rFonts w:ascii="Courier New" w:hAnsi="Courier New" w:cs="Courier New"/>
                 <w:sz w:val="16"/>
                 <w:szCs w:val="16"/>
                 <w:lang w:eastAsia="zh-TW"/>
@@ -21038,7 +21026,6 @@
           <w:p>
             <w:pPr>
               <w:rPr>
-                <w:rFonts w:hint="eastAsia"/>
                 <w:lang w:eastAsia="zh-TW"/>
               </w:rPr>
             </w:pPr>
@@ -21076,7 +21063,6 @@
     <w:p>
       <w:pPr>
         <w:rPr>
-          <w:rFonts w:hint="eastAsia"/>
           <w:lang w:eastAsia="zh-TW"/>
         </w:rPr>
       </w:pPr>
@@ -21085,7 +21071,6 @@
       <w:pPr>
         <w:pStyle w:val="Heading1"/>
         <w:rPr>
-          <w:rFonts w:hint="eastAsia"/>
           <w:lang w:eastAsia="zh-TW"/>
         </w:rPr>
       </w:pPr>
@@ -21102,7 +21087,6 @@
     <w:p>
       <w:pPr>
         <w:rPr>
-          <w:rFonts w:hint="eastAsia"/>
           <w:lang w:eastAsia="zh-TW"/>
         </w:rPr>
       </w:pPr>
@@ -22520,7 +22504,7 @@
               <w:adjustRightInd w:val="0"/>
               <w:spacing w:line="200" w:lineRule="exact"/>
               <w:rPr>
-                <w:rFonts w:ascii="Courier New" w:hAnsi="Courier New" w:cs="Courier New" w:hint="eastAsia"/>
+                <w:rFonts w:ascii="Courier New" w:hAnsi="Courier New" w:cs="Courier New"/>
                 <w:color w:val="000000"/>
                 <w:sz w:val="16"/>
                 <w:szCs w:val="16"/>
@@ -23658,7 +23642,7 @@
               <w:adjustRightInd w:val="0"/>
               <w:spacing w:line="200" w:lineRule="exact"/>
               <w:rPr>
-                <w:rFonts w:ascii="Courier New" w:hAnsi="Courier New" w:cs="Courier New" w:hint="eastAsia"/>
+                <w:rFonts w:ascii="Courier New" w:hAnsi="Courier New" w:cs="Courier New"/>
                 <w:color w:val="000000"/>
                 <w:sz w:val="16"/>
                 <w:szCs w:val="16"/>
@@ -24843,7 +24827,7 @@
               <w:adjustRightInd w:val="0"/>
               <w:spacing w:line="200" w:lineRule="exact"/>
               <w:rPr>
-                <w:rFonts w:ascii="Courier New" w:hAnsi="Courier New" w:cs="Courier New" w:hint="eastAsia"/>
+                <w:rFonts w:ascii="Courier New" w:hAnsi="Courier New" w:cs="Courier New"/>
                 <w:color w:val="000000"/>
                 <w:sz w:val="16"/>
                 <w:szCs w:val="16"/>
@@ -25645,7 +25629,7 @@
               <w:adjustRightInd w:val="0"/>
               <w:spacing w:line="200" w:lineRule="exact"/>
               <w:rPr>
-                <w:rFonts w:ascii="Courier New" w:hAnsi="Courier New" w:cs="Courier New" w:hint="eastAsia"/>
+                <w:rFonts w:ascii="Courier New" w:hAnsi="Courier New" w:cs="Courier New"/>
                 <w:color w:val="000000"/>
                 <w:sz w:val="16"/>
                 <w:szCs w:val="16"/>
@@ -26052,7 +26036,6 @@
       <w:pPr>
         <w:pStyle w:val="Heading1"/>
         <w:rPr>
-          <w:rFonts w:hint="eastAsia"/>
           <w:lang w:eastAsia="zh-TW"/>
         </w:rPr>
       </w:pPr>
@@ -26071,7 +26054,6 @@
       <w:pPr>
         <w:jc w:val="both"/>
         <w:rPr>
-          <w:rFonts w:hint="eastAsia"/>
           <w:lang w:eastAsia="zh-TW"/>
         </w:rPr>
       </w:pPr>
@@ -36326,7 +36308,6 @@
           <w:p>
             <w:pPr>
               <w:rPr>
-                <w:rFonts w:hint="eastAsia"/>
                 <w:lang w:eastAsia="zh-TW"/>
               </w:rPr>
             </w:pPr>
@@ -36364,7 +36345,6 @@
     <w:p>
       <w:pPr>
         <w:rPr>
-          <w:rFonts w:hint="eastAsia"/>
           <w:lang w:eastAsia="zh-TW"/>
         </w:rPr>
       </w:pPr>
@@ -36373,7 +36353,6 @@
       <w:pPr>
         <w:pStyle w:val="Heading1"/>
         <w:rPr>
-          <w:rFonts w:hint="eastAsia"/>
           <w:lang w:eastAsia="zh-TW"/>
         </w:rPr>
       </w:pPr>
@@ -36391,7 +36370,6 @@
     <w:p>
       <w:pPr>
         <w:rPr>
-          <w:rFonts w:hint="eastAsia"/>
           <w:lang w:eastAsia="zh-TW"/>
         </w:rPr>
       </w:pPr>
@@ -37216,7 +37194,7 @@
             <w:pPr>
               <w:spacing w:line="200" w:lineRule="exact"/>
               <w:rPr>
-                <w:rFonts w:ascii="Courier New" w:hAnsi="Courier New" w:cs="Courier New" w:hint="eastAsia"/>
+                <w:rFonts w:ascii="Courier New" w:hAnsi="Courier New" w:cs="Courier New"/>
                 <w:color w:val="008080"/>
                 <w:sz w:val="16"/>
                 <w:szCs w:val="16"/>
@@ -37255,7 +37233,7 @@
             <w:pPr>
               <w:spacing w:line="200" w:lineRule="exact"/>
               <w:rPr>
-                <w:rFonts w:ascii="Courier New" w:hAnsi="Courier New" w:cs="Courier New" w:hint="eastAsia"/>
+                <w:rFonts w:ascii="Courier New" w:hAnsi="Courier New" w:cs="Courier New"/>
                 <w:color w:val="008080"/>
                 <w:sz w:val="16"/>
                 <w:szCs w:val="16"/>
@@ -40351,7 +40329,7 @@
 </file>
 
 <file path=customXml/itemProps1.xml><?xml version="1.0" encoding="utf-8"?>
-<ds:datastoreItem xmlns:ds="http://schemas.openxmlformats.org/officeDocument/2006/customXml" ds:itemID="{DBD7F11C-A6E6-4A12-91CF-E29FFF8CC393}">
+<ds:datastoreItem xmlns:ds="http://schemas.openxmlformats.org/officeDocument/2006/customXml" ds:itemID="{B22778B0-E229-4D84-857A-8CA9230B632E}">
   <ds:schemaRefs>
     <ds:schemaRef ds:uri="http://schemas.openxmlformats.org/officeDocument/2006/bibliography"/>
   </ds:schemaRefs>

</xml_diff>